<commit_message>
Adding solutions to chapter 6 exercises.
</commit_message>
<xml_diff>
--- a/Assignments/ChapterExercises/Chapter_6_Exercises.docx
+++ b/Assignments/ChapterExercises/Chapter_6_Exercises.docx
@@ -55,7 +55,11 @@
         <w:t>What does SQL stand for?</w:t>
       </w:r>
     </w:p>
-    <w:p/>
+    <w:p>
+      <w:r>
+        <w:t>Structured Query Language</w:t>
+      </w:r>
+    </w:p>
     <w:p>
       <w:pPr>
         <w:pStyle w:val="ListParagraph"/>
@@ -68,7 +72,11 @@
         <w:t>What type(s) of DBMS language(s) would SQL be considered (from Chapter 2, pages 39 – 40 in the textbook)?</w:t>
       </w:r>
     </w:p>
-    <w:p/>
+    <w:p>
+      <w:r>
+        <w:t>DML, DDL, VDL, SDL.</w:t>
+      </w:r>
+    </w:p>
     <w:p>
       <w:pPr>
         <w:pStyle w:val="ListParagraph"/>
@@ -105,7 +113,11 @@
         <w:t>?</w:t>
       </w:r>
     </w:p>
-    <w:p/>
+    <w:p>
+      <w:r>
+        <w:t>To be able to transition between DBMS vendors.</w:t>
+      </w:r>
+    </w:p>
     <w:p>
       <w:pPr>
         <w:pStyle w:val="ListParagraph"/>
@@ -118,7 +130,11 @@
         <w:t>What is a schema?</w:t>
       </w:r>
     </w:p>
-    <w:p/>
+    <w:p>
+      <w:r>
+        <w:t>Collection of objects i.e., relations, constraints, types that are related to a given database application.</w:t>
+      </w:r>
+    </w:p>
     <w:p>
       <w:pPr>
         <w:pStyle w:val="ListParagraph"/>
@@ -131,7 +147,11 @@
         <w:t>What are the two required components for creating a schema in SQL?</w:t>
       </w:r>
     </w:p>
-    <w:p/>
+    <w:p>
+      <w:r>
+        <w:t>Schema name, authorization</w:t>
+      </w:r>
+    </w:p>
     <w:p>
       <w:pPr>
         <w:pStyle w:val="ListParagraph"/>
@@ -144,7 +164,11 @@
         <w:t>What is the default schema, and what does it stand for?</w:t>
       </w:r>
     </w:p>
-    <w:p/>
+    <w:p>
+      <w:r>
+        <w:t>dbo (Database Owner)</w:t>
+      </w:r>
+    </w:p>
     <w:p>
       <w:pPr>
         <w:pStyle w:val="ListParagraph"/>
@@ -157,7 +181,11 @@
         <w:t>What is a collection of schemas referred to as?</w:t>
       </w:r>
     </w:p>
-    <w:p/>
+    <w:p>
+      <w:r>
+        <w:t>Catalog</w:t>
+      </w:r>
+    </w:p>
     <w:p>
       <w:pPr>
         <w:pStyle w:val="ListParagraph"/>
@@ -170,7 +198,11 @@
         <w:t>What is the name of the special schema that includes information on all the schemas of the database and all the element descriptors of those schemas?</w:t>
       </w:r>
     </w:p>
-    <w:p/>
+    <w:p>
+      <w:r>
+        <w:t>INFORMATION_SCHEMA</w:t>
+      </w:r>
+    </w:p>
     <w:p>
       <w:pPr>
         <w:rPr>
@@ -284,6 +316,9 @@
       <w:r>
         <w:t>CONSTRAINT PK_STUDENT_SSN</w:t>
       </w:r>
+      <w:r>
+        <w:t xml:space="preserve"> (C)</w:t>
+      </w:r>
     </w:p>
     <w:p/>
     <w:p>
@@ -297,6 +332,9 @@
       <w:r>
         <w:t>CHAR(9)</w:t>
       </w:r>
+      <w:r>
+        <w:t xml:space="preserve"> (B)</w:t>
+      </w:r>
     </w:p>
     <w:p/>
     <w:p>
@@ -310,6 +348,9 @@
       <w:r>
         <w:t>PRIMARY KEY</w:t>
       </w:r>
+      <w:r>
+        <w:t xml:space="preserve"> (D)</w:t>
+      </w:r>
     </w:p>
     <w:p/>
     <w:p>
@@ -323,6 +364,9 @@
       <w:r>
         <w:t>Ssn</w:t>
       </w:r>
+      <w:r>
+        <w:t xml:space="preserve"> (A)</w:t>
+      </w:r>
     </w:p>
     <w:p/>
     <w:p>
@@ -343,7 +387,16 @@
         <w:t>?</w:t>
       </w:r>
     </w:p>
-    <w:p/>
+    <w:p>
+      <w:r>
+        <w:t xml:space="preserve">Schema based </w:t>
+      </w:r>
+      <w:proofErr w:type="gramStart"/>
+      <w:r>
+        <w:t>constraints</w:t>
+      </w:r>
+      <w:proofErr w:type="gramEnd"/>
+    </w:p>
     <w:p>
       <w:pPr>
         <w:pStyle w:val="ListParagraph"/>
@@ -392,7 +445,11 @@
         <w:t xml:space="preserve"> one of these types, which along with its attributes is always created and stored as a file by the DBMS?</w:t>
       </w:r>
     </w:p>
-    <w:p/>
+    <w:p>
+      <w:r>
+        <w:t>Base relation</w:t>
+      </w:r>
+    </w:p>
     <w:p>
       <w:pPr>
         <w:pStyle w:val="ListParagraph"/>
@@ -405,7 +462,11 @@
         <w:t>Describe the main difference between the two main character string datatypes, CHAR and VARCHAR.</w:t>
       </w:r>
     </w:p>
-    <w:p/>
+    <w:p>
+      <w:r>
+        <w:t>FIXED LENGTH = CHAR, VARCHAR = VARIABLE LENGTH.  CHAR padded with blanks.</w:t>
+      </w:r>
+    </w:p>
     <w:p>
       <w:pPr>
         <w:rPr>
@@ -470,7 +531,11 @@
         <w:t>?</w:t>
       </w:r>
     </w:p>
-    <w:p/>
+    <w:p>
+      <w:r>
+        <w:t>Precision – total number of digits</w:t>
+      </w:r>
+    </w:p>
     <w:p>
       <w:pPr>
         <w:pStyle w:val="ListParagraph"/>
@@ -486,7 +551,11 @@
         <w:t xml:space="preserve"> (i.e., give its name, and describe what it means)?</w:t>
       </w:r>
     </w:p>
-    <w:p/>
+    <w:p>
+      <w:r>
+        <w:t>Scale – total number of digits after the decimal point</w:t>
+      </w:r>
+    </w:p>
     <w:p>
       <w:pPr>
         <w:pStyle w:val="ListParagraph"/>
@@ -505,7 +574,11 @@
         <w:t>represent the value 1.1?</w:t>
       </w:r>
     </w:p>
-    <w:p/>
+    <w:p>
+      <w:r>
+        <w:t>2</w:t>
+      </w:r>
+    </w:p>
     <w:p>
       <w:pPr>
         <w:pStyle w:val="ListParagraph"/>
@@ -521,7 +594,12 @@
         <w:t>“j” we can specify to represent the value 1.1?</w:t>
       </w:r>
     </w:p>
-    <w:p/>
+    <w:p>
+      <w:r>
+        <w:lastRenderedPageBreak/>
+        <w:t>1</w:t>
+      </w:r>
+    </w:p>
     <w:p>
       <w:pPr>
         <w:pStyle w:val="ListParagraph"/>
@@ -534,7 +612,11 @@
         <w:t>True or false, the default value is included in any new tuple if an explicit value is not provided for that attribute?</w:t>
       </w:r>
     </w:p>
-    <w:p/>
+    <w:p>
+      <w:r>
+        <w:t>True</w:t>
+      </w:r>
+    </w:p>
     <w:p>
       <w:pPr>
         <w:pStyle w:val="ListParagraph"/>
@@ -547,7 +629,11 @@
         <w:t>The UNIQUE keyword specifies alternate unique keys known as what?</w:t>
       </w:r>
     </w:p>
-    <w:p/>
+    <w:p>
+      <w:r>
+        <w:t>Candidate keys</w:t>
+      </w:r>
+    </w:p>
     <w:p>
       <w:pPr>
         <w:pStyle w:val="ListParagraph"/>
@@ -560,7 +646,11 @@
         <w:t>What is the default referential triggered action when referential integrity is violated (when tuples are updated, or deleted)?</w:t>
       </w:r>
     </w:p>
-    <w:p/>
+    <w:p>
+      <w:r>
+        <w:t>RESTRICT</w:t>
+      </w:r>
+    </w:p>
     <w:p>
       <w:pPr>
         <w:pStyle w:val="ListParagraph"/>
@@ -574,9 +664,9 @@
       </w:r>
     </w:p>
     <w:p>
-      <w:pPr>
-        <w:pStyle w:val="ListParagraph"/>
-      </w:pPr>
+      <w:r>
+        <w:t>CASCADE, SET NULL, SET DEFAULT</w:t>
+      </w:r>
     </w:p>
     <w:p>
       <w:pPr>
@@ -722,7 +812,11 @@
         <w:t>Compared to the comparison operators in Java, those in SQL which are used in the &lt;condition&gt; after the WHERE keyword, are the same except for which operator(s) (give the operator(s) in Java and SQL)?</w:t>
       </w:r>
     </w:p>
-    <w:p/>
+    <w:p>
+      <w:r>
+        <w:t>!=, &lt;&gt;</w:t>
+      </w:r>
+    </w:p>
     <w:p>
       <w:pPr>
         <w:pStyle w:val="ListParagraph"/>
@@ -735,7 +829,11 @@
         <w:t>Describe the difference between a selection condition and a join condition (give an example).</w:t>
       </w:r>
     </w:p>
-    <w:p/>
+    <w:p>
+      <w:r>
+        <w:t>Selection condition – attribute = literal values, join condition – relation1.attribute = relation2.attribute</w:t>
+      </w:r>
+    </w:p>
     <w:p>
       <w:pPr>
         <w:pStyle w:val="ListParagraph"/>
@@ -754,7 +852,11 @@
         <w:t xml:space="preserve"> the attributes are in different tables?</w:t>
       </w:r>
     </w:p>
-    <w:p/>
+    <w:p>
+      <w:r>
+        <w:t>True</w:t>
+      </w:r>
+    </w:p>
     <w:p>
       <w:pPr>
         <w:pStyle w:val="ListParagraph"/>
@@ -767,20 +869,29 @@
         <w:t>Renaming tables in the FROM clause to avoid repeated typing of long tables is referred to as what?</w:t>
       </w:r>
     </w:p>
-    <w:p/>
-    <w:p>
-      <w:pPr>
-        <w:pStyle w:val="ListParagraph"/>
-        <w:numPr>
-          <w:ilvl w:val="0"/>
-          <w:numId w:val="9"/>
-        </w:numPr>
-      </w:pPr>
-      <w:r>
+    <w:p>
+      <w:r>
+        <w:t>Aliasing</w:t>
+      </w:r>
+    </w:p>
+    <w:p>
+      <w:pPr>
+        <w:pStyle w:val="ListParagraph"/>
+        <w:numPr>
+          <w:ilvl w:val="0"/>
+          <w:numId w:val="9"/>
+        </w:numPr>
+      </w:pPr>
+      <w:r>
+        <w:lastRenderedPageBreak/>
         <w:t>To retrieve all the attribute values of the selected tuples, we do not have to list the attribute names explicitly in SQL; we just specify this, which stands for all the attributes?</w:t>
       </w:r>
     </w:p>
-    <w:p/>
+    <w:p>
+      <w:r>
+        <w:t>*</w:t>
+      </w:r>
+    </w:p>
     <w:p>
       <w:pPr>
         <w:pStyle w:val="ListParagraph"/>
@@ -793,7 +904,11 @@
         <w:t>This optional keyword can be added after the SELECT keyword and preserves the function of the query.</w:t>
       </w:r>
     </w:p>
-    <w:p/>
+    <w:p>
+      <w:r>
+        <w:t>ALL</w:t>
+      </w:r>
+    </w:p>
     <w:p>
       <w:pPr>
         <w:pStyle w:val="ListParagraph"/>
@@ -806,7 +921,11 @@
         <w:t>Describe an efficient algorithm for removing duplicates from a list of tuples.</w:t>
       </w:r>
     </w:p>
-    <w:p/>
+    <w:p>
+      <w:r>
+        <w:t>EXPLAINED IN CLASS</w:t>
+      </w:r>
+    </w:p>
     <w:p>
       <w:pPr>
         <w:pStyle w:val="ListParagraph"/>
@@ -819,7 +938,11 @@
         <w:t>What’s the difference between “%” and “_” in terms of use in the WHERE &lt;condition&gt;?</w:t>
       </w:r>
     </w:p>
-    <w:p/>
+    <w:p>
+      <w:r>
+        <w:t>% - any number of characters, _ - one character</w:t>
+      </w:r>
+    </w:p>
     <w:p>
       <w:pPr>
         <w:pStyle w:val="ListParagraph"/>
@@ -842,7 +965,11 @@
         <w:t xml:space="preserve"> what the ordering should be?</w:t>
       </w:r>
     </w:p>
-    <w:p/>
+    <w:p>
+      <w:r>
+        <w:t>DESC</w:t>
+      </w:r>
+    </w:p>
     <w:p>
       <w:pPr>
         <w:pStyle w:val="ListParagraph"/>
@@ -855,7 +982,11 @@
         <w:t>Explain two of the different ways we can INSERT tuples into a relation.</w:t>
       </w:r>
     </w:p>
-    <w:p/>
+    <w:p>
+      <w:r>
+        <w:t>Explicitly specify attribute names i.e. (attr1, attr2, etc…)</w:t>
+      </w:r>
+    </w:p>
     <w:p>
       <w:pPr>
         <w:pStyle w:val="ListParagraph"/>
@@ -868,7 +999,11 @@
         <w:t>True or false, zero, one or many tuples may be deleted by a single DELETE command?</w:t>
       </w:r>
     </w:p>
-    <w:p/>
+    <w:p>
+      <w:r>
+        <w:t>True</w:t>
+      </w:r>
+    </w:p>
     <w:p>
       <w:pPr>
         <w:pStyle w:val="ListParagraph"/>
@@ -879,6 +1014,11 @@
       </w:pPr>
       <w:r>
         <w:t>True or false, I can update multiple relations with a single UPDATE command?</w:t>
+      </w:r>
+    </w:p>
+    <w:p>
+      <w:r>
+        <w:t>False</w:t>
       </w:r>
     </w:p>
     <w:sectPr>

</xml_diff>